<commit_message>
documentation and running game
</commit_message>
<xml_diff>
--- a/Domino/Dokumentation/Pflichtenheft/InformatikII_Pflichtenheft.docx
+++ b/Domino/Dokumentation/Pflichtenheft/InformatikII_Pflichtenheft.docx
@@ -39,9 +39,12 @@
           <w:szCs w:val="32"/>
           <w:lang w:val="de-DE"/>
         </w:rPr>
-        <w:t>Name</w:t>
-      </w:r>
-      <w:r>
+        <w:t>Domino</w:t>
+      </w:r>
+    </w:p>
+    <w:p>
+      <w:pPr>
+        <w:jc w:val="center"/>
         <w:rPr>
           <w:rFonts w:asciiTheme="majorHAnsi" w:eastAsiaTheme="majorEastAsia" w:hAnsiTheme="majorHAnsi" w:cstheme="majorBidi"/>
           <w:bCs/>
@@ -51,12 +54,8 @@
           <w:szCs w:val="32"/>
           <w:lang w:val="de-DE"/>
         </w:rPr>
-        <w:t xml:space="preserve"> des Projekts</w:t>
-      </w:r>
-    </w:p>
-    <w:p>
-      <w:pPr>
-        <w:jc w:val="center"/>
+      </w:pPr>
+      <w:r>
         <w:rPr>
           <w:rFonts w:asciiTheme="majorHAnsi" w:eastAsiaTheme="majorEastAsia" w:hAnsiTheme="majorHAnsi" w:cstheme="majorBidi"/>
           <w:bCs/>
@@ -66,7 +65,8 @@
           <w:szCs w:val="32"/>
           <w:lang w:val="de-DE"/>
         </w:rPr>
-      </w:pPr>
+        <w:t>P</w:t>
+      </w:r>
       <w:r>
         <w:rPr>
           <w:rFonts w:asciiTheme="majorHAnsi" w:eastAsiaTheme="majorEastAsia" w:hAnsiTheme="majorHAnsi" w:cstheme="majorBidi"/>
@@ -77,7 +77,7 @@
           <w:szCs w:val="32"/>
           <w:lang w:val="de-DE"/>
         </w:rPr>
-        <w:t>Eindeutige Teamnummer</w:t>
+        <w:t>24</w:t>
       </w:r>
     </w:p>
     <w:p>
@@ -98,187 +98,7 @@
           <w:szCs w:val="32"/>
           <w:lang w:val="de-DE"/>
         </w:rPr>
-        <w:t>Datum</w:t>
-      </w:r>
-    </w:p>
-    <w:p>
-      <w:pPr>
-        <w:rPr>
-          <w:i/>
-          <w:lang w:val="de-DE"/>
-        </w:rPr>
-      </w:pPr>
-    </w:p>
-    <w:p>
-      <w:pPr>
-        <w:rPr>
-          <w:b/>
-          <w:i/>
-          <w:color w:val="FF0000"/>
-          <w:lang w:val="de-DE"/>
-        </w:rPr>
-      </w:pPr>
-      <w:r>
-        <w:rPr>
-          <w:b/>
-          <w:i/>
-          <w:color w:val="FF0000"/>
-          <w:lang w:val="de-DE"/>
-        </w:rPr>
-        <w:t xml:space="preserve">Wichtige </w:t>
-      </w:r>
-      <w:r>
-        <w:rPr>
-          <w:b/>
-          <w:i/>
-          <w:color w:val="FF0000"/>
-          <w:lang w:val="de-DE"/>
-        </w:rPr>
-        <w:t>Hinweise:</w:t>
-      </w:r>
-    </w:p>
-    <w:p>
-      <w:pPr>
-        <w:pStyle w:val="Listenabsatz"/>
-        <w:numPr>
-          <w:ilvl w:val="0"/>
-          <w:numId w:val="16"/>
-        </w:numPr>
-        <w:rPr>
-          <w:b/>
-          <w:i/>
-          <w:color w:val="FF0000"/>
-          <w:lang w:val="de-DE"/>
-        </w:rPr>
-      </w:pPr>
-      <w:r>
-        <w:rPr>
-          <w:b/>
-          <w:i/>
-          <w:color w:val="FF0000"/>
-          <w:lang w:val="de-DE"/>
-        </w:rPr>
-        <w:t xml:space="preserve">Die in diesem Dokument aufgeführten Beschreibungen </w:t>
-      </w:r>
-      <w:r>
-        <w:rPr>
-          <w:b/>
-          <w:i/>
-          <w:color w:val="FF0000"/>
-          <w:lang w:val="de-DE"/>
-        </w:rPr>
-        <w:t xml:space="preserve">in Kursivschrift </w:t>
-      </w:r>
-      <w:r>
-        <w:rPr>
-          <w:b/>
-          <w:i/>
-          <w:color w:val="FF0000"/>
-          <w:lang w:val="de-DE"/>
-        </w:rPr>
-        <w:t xml:space="preserve">(außer einigen Abschnittüberschriften) </w:t>
-      </w:r>
-      <w:r>
-        <w:rPr>
-          <w:b/>
-          <w:i/>
-          <w:color w:val="FF0000"/>
-          <w:lang w:val="de-DE"/>
-        </w:rPr>
-        <w:t>sind beispielhaft und erläuternd und müssen aus dem fertiggestellten Bericht entfernt werden.</w:t>
-      </w:r>
-    </w:p>
-    <w:p>
-      <w:pPr>
-        <w:pStyle w:val="Listenabsatz"/>
-        <w:numPr>
-          <w:ilvl w:val="0"/>
-          <w:numId w:val="16"/>
-        </w:numPr>
-        <w:rPr>
-          <w:b/>
-          <w:i/>
-          <w:color w:val="FF0000"/>
-          <w:lang w:val="de-DE"/>
-        </w:rPr>
-      </w:pPr>
-      <w:r>
-        <w:rPr>
-          <w:b/>
-          <w:i/>
-          <w:color w:val="FF0000"/>
-          <w:lang w:val="de-DE"/>
-        </w:rPr>
-        <w:t>Kennzeichnen Sie</w:t>
-      </w:r>
-      <w:r>
-        <w:rPr>
-          <w:b/>
-          <w:i/>
-          <w:color w:val="FF0000"/>
-          <w:lang w:val="de-DE"/>
-        </w:rPr>
-        <w:t xml:space="preserve"> </w:t>
-      </w:r>
-      <w:r>
-        <w:rPr>
-          <w:b/>
-          <w:i/>
-          <w:color w:val="FF0000"/>
-          <w:lang w:val="de-DE"/>
-        </w:rPr>
-        <w:t xml:space="preserve">welcher Abschnitt </w:t>
-      </w:r>
-      <w:r>
-        <w:rPr>
-          <w:b/>
-          <w:i/>
-          <w:color w:val="FF0000"/>
-          <w:lang w:val="de-DE"/>
-        </w:rPr>
-        <w:t xml:space="preserve">dieses Berichts </w:t>
-      </w:r>
-      <w:r>
-        <w:rPr>
-          <w:b/>
-          <w:i/>
-          <w:color w:val="FF0000"/>
-          <w:lang w:val="de-DE"/>
-        </w:rPr>
-        <w:t>von welchem Teammitglied erstellt wurde</w:t>
-      </w:r>
-      <w:r>
-        <w:rPr>
-          <w:b/>
-          <w:i/>
-          <w:color w:val="FF0000"/>
-          <w:lang w:val="de-DE"/>
-        </w:rPr>
-        <w:t>.</w:t>
-      </w:r>
-    </w:p>
-    <w:p>
-      <w:pPr>
-        <w:pStyle w:val="Listenabsatz"/>
-        <w:numPr>
-          <w:ilvl w:val="0"/>
-          <w:numId w:val="16"/>
-        </w:numPr>
-        <w:rPr>
-          <w:b/>
-          <w:i/>
-          <w:color w:val="FF0000"/>
-          <w:lang w:val="de-DE"/>
-        </w:rPr>
-      </w:pPr>
-      <w:r>
-        <w:rPr>
-          <w:b/>
-          <w:i/>
-          <w:color w:val="FF0000"/>
-          <w:lang w:val="de-DE"/>
-        </w:rPr>
-        <w:t>Diese Vorlage kann für die Erstellung eines Gesamtberichts erweitert werden.</w:t>
+        <w:t>24.06.2015</w:t>
       </w:r>
     </w:p>
     <w:p>
@@ -407,6 +227,13 @@
               </w:rPr>
               <w:t>Dominic von Zielinski</w:t>
             </w:r>
+            <w:r>
+              <w:rPr>
+                <w:rFonts w:asciiTheme="minorHAnsi" w:hAnsiTheme="minorHAnsi" w:cstheme="minorHAnsi"/>
+                <w:lang w:val="de-DE"/>
+              </w:rPr>
+              <w:t>, Matthias Ridder</w:t>
+            </w:r>
           </w:p>
         </w:tc>
       </w:tr>
@@ -459,105 +286,19 @@
                 <w:lang w:val="de-DE"/>
               </w:rPr>
             </w:pPr>
-          </w:p>
-        </w:tc>
-      </w:tr>
-      <w:tr>
-        <w:trPr>
-          <w:cnfStyle w:val="000000100000" w:firstRow="0" w:lastRow="0" w:firstColumn="0" w:lastColumn="0" w:oddVBand="0" w:evenVBand="0" w:oddHBand="1" w:evenHBand="0" w:firstRowFirstColumn="0" w:firstRowLastColumn="0" w:lastRowFirstColumn="0" w:lastRowLastColumn="0"/>
-        </w:trPr>
-        <w:tc>
-          <w:tcPr>
-            <w:cnfStyle w:val="001000000000" w:firstRow="0" w:lastRow="0" w:firstColumn="1" w:lastColumn="0" w:oddVBand="0" w:evenVBand="0" w:oddHBand="0" w:evenHBand="0" w:firstRowFirstColumn="0" w:firstRowLastColumn="0" w:lastRowFirstColumn="0" w:lastRowLastColumn="0"/>
-            <w:tcW w:w="2140" w:type="dxa"/>
-            <w:tcBorders>
-              <w:left w:val="single" w:sz="8" w:space="0" w:color="000000" w:themeColor="text1"/>
-              <w:bottom w:val="single" w:sz="8" w:space="0" w:color="000000" w:themeColor="text1"/>
-            </w:tcBorders>
-          </w:tcPr>
-          <w:p>
-            <w:pPr>
-              <w:rPr>
-                <w:rFonts w:asciiTheme="minorHAnsi" w:hAnsiTheme="minorHAnsi" w:cstheme="minorHAnsi"/>
-                <w:lang w:val="de-DE"/>
-              </w:rPr>
-            </w:pPr>
             <w:r>
               <w:rPr>
-                <w:rFonts w:asciiTheme="minorHAnsi" w:hAnsiTheme="minorHAnsi" w:cstheme="minorHAnsi"/>
-                <w:lang w:val="de-DE"/>
-              </w:rPr>
-              <w:t>Quelle</w:t>
+                <w:rFonts w:cstheme="minorHAnsi"/>
+                <w:lang w:val="de-DE"/>
+              </w:rPr>
+              <w:t>P</w:t>
             </w:r>
-          </w:p>
-        </w:tc>
-        <w:tc>
-          <w:tcPr>
-            <w:tcW w:w="7148" w:type="dxa"/>
-            <w:tcBorders>
-              <w:bottom w:val="single" w:sz="8" w:space="0" w:color="000000" w:themeColor="text1"/>
-            </w:tcBorders>
-            <w:shd w:val="clear" w:color="auto" w:fill="auto"/>
-          </w:tcPr>
-          <w:p>
-            <w:pPr>
-              <w:cnfStyle w:val="000000100000" w:firstRow="0" w:lastRow="0" w:firstColumn="0" w:lastColumn="0" w:oddVBand="0" w:evenVBand="0" w:oddHBand="1" w:evenHBand="0" w:firstRowFirstColumn="0" w:firstRowLastColumn="0" w:lastRowFirstColumn="0" w:lastRowLastColumn="0"/>
-              <w:rPr>
-                <w:rFonts w:asciiTheme="minorHAnsi" w:hAnsiTheme="minorHAnsi" w:cstheme="minorHAnsi"/>
-                <w:lang w:val="de-DE"/>
-              </w:rPr>
-            </w:pPr>
-          </w:p>
-        </w:tc>
-      </w:tr>
-      <w:tr>
-        <w:tc>
-          <w:tcPr>
-            <w:cnfStyle w:val="001000000000" w:firstRow="0" w:lastRow="0" w:firstColumn="1" w:lastColumn="0" w:oddVBand="0" w:evenVBand="0" w:oddHBand="0" w:evenHBand="0" w:firstRowFirstColumn="0" w:firstRowLastColumn="0" w:lastRowFirstColumn="0" w:lastRowLastColumn="0"/>
-            <w:tcW w:w="2140" w:type="dxa"/>
-            <w:tcBorders>
-              <w:left w:val="single" w:sz="8" w:space="0" w:color="000000" w:themeColor="text1"/>
-              <w:bottom w:val="single" w:sz="8" w:space="0" w:color="000000" w:themeColor="text1"/>
-            </w:tcBorders>
-          </w:tcPr>
-          <w:p>
-            <w:pPr>
-              <w:rPr>
-                <w:rFonts w:asciiTheme="minorHAnsi" w:hAnsiTheme="minorHAnsi" w:cstheme="minorHAnsi"/>
-                <w:lang w:val="de-DE"/>
-              </w:rPr>
-            </w:pPr>
             <w:r>
               <w:rPr>
-                <w:rFonts w:asciiTheme="minorHAnsi" w:hAnsiTheme="minorHAnsi" w:cstheme="minorHAnsi"/>
-                <w:lang w:val="de-DE"/>
-              </w:rPr>
-              <w:t>Version</w:t>
-            </w:r>
-          </w:p>
-        </w:tc>
-        <w:tc>
-          <w:tcPr>
-            <w:tcW w:w="7148" w:type="dxa"/>
-            <w:tcBorders>
-              <w:bottom w:val="single" w:sz="8" w:space="0" w:color="000000" w:themeColor="text1"/>
-            </w:tcBorders>
-            <w:shd w:val="clear" w:color="auto" w:fill="auto"/>
-          </w:tcPr>
-          <w:p>
-            <w:pPr>
-              <w:cnfStyle w:val="000000000000" w:firstRow="0" w:lastRow="0" w:firstColumn="0" w:lastColumn="0" w:oddVBand="0" w:evenVBand="0" w:oddHBand="0" w:evenHBand="0" w:firstRowFirstColumn="0" w:firstRowLastColumn="0" w:lastRowFirstColumn="0" w:lastRowLastColumn="0"/>
-              <w:rPr>
-                <w:rFonts w:asciiTheme="minorHAnsi" w:hAnsiTheme="minorHAnsi" w:cstheme="minorHAnsi"/>
-                <w:lang w:val="de-DE"/>
-              </w:rPr>
-            </w:pPr>
-            <w:r>
-              <w:rPr>
-                <w:rFonts w:asciiTheme="minorHAnsi" w:hAnsiTheme="minorHAnsi" w:cstheme="minorHAnsi"/>
-                <w:lang w:val="de-DE"/>
-              </w:rPr>
-              <w:t>0.1</w:t>
+                <w:rFonts w:cstheme="minorHAnsi"/>
+                <w:lang w:val="de-DE"/>
+              </w:rPr>
+              <w:t>24</w:t>
             </w:r>
           </w:p>
         </w:tc>
@@ -587,6 +328,106 @@
                 <w:rFonts w:asciiTheme="minorHAnsi" w:hAnsiTheme="minorHAnsi" w:cstheme="minorHAnsi"/>
                 <w:lang w:val="de-DE"/>
               </w:rPr>
+              <w:t>Quelle</w:t>
+            </w:r>
+          </w:p>
+        </w:tc>
+        <w:tc>
+          <w:tcPr>
+            <w:tcW w:w="7148" w:type="dxa"/>
+            <w:tcBorders>
+              <w:bottom w:val="single" w:sz="8" w:space="0" w:color="000000" w:themeColor="text1"/>
+            </w:tcBorders>
+            <w:shd w:val="clear" w:color="auto" w:fill="auto"/>
+          </w:tcPr>
+          <w:p>
+            <w:pPr>
+              <w:cnfStyle w:val="000000100000" w:firstRow="0" w:lastRow="0" w:firstColumn="0" w:lastColumn="0" w:oddVBand="0" w:evenVBand="0" w:oddHBand="1" w:evenHBand="0" w:firstRowFirstColumn="0" w:firstRowLastColumn="0" w:lastRowFirstColumn="0" w:lastRowLastColumn="0"/>
+              <w:rPr>
+                <w:rFonts w:asciiTheme="minorHAnsi" w:hAnsiTheme="minorHAnsi" w:cstheme="minorHAnsi"/>
+                <w:lang w:val="de-DE"/>
+              </w:rPr>
+            </w:pPr>
+          </w:p>
+        </w:tc>
+      </w:tr>
+      <w:tr>
+        <w:tc>
+          <w:tcPr>
+            <w:cnfStyle w:val="001000000000" w:firstRow="0" w:lastRow="0" w:firstColumn="1" w:lastColumn="0" w:oddVBand="0" w:evenVBand="0" w:oddHBand="0" w:evenHBand="0" w:firstRowFirstColumn="0" w:firstRowLastColumn="0" w:lastRowFirstColumn="0" w:lastRowLastColumn="0"/>
+            <w:tcW w:w="2140" w:type="dxa"/>
+            <w:tcBorders>
+              <w:left w:val="single" w:sz="8" w:space="0" w:color="000000" w:themeColor="text1"/>
+              <w:bottom w:val="single" w:sz="8" w:space="0" w:color="000000" w:themeColor="text1"/>
+            </w:tcBorders>
+          </w:tcPr>
+          <w:p>
+            <w:pPr>
+              <w:rPr>
+                <w:rFonts w:asciiTheme="minorHAnsi" w:hAnsiTheme="minorHAnsi" w:cstheme="minorHAnsi"/>
+                <w:lang w:val="de-DE"/>
+              </w:rPr>
+            </w:pPr>
+            <w:r>
+              <w:rPr>
+                <w:rFonts w:asciiTheme="minorHAnsi" w:hAnsiTheme="minorHAnsi" w:cstheme="minorHAnsi"/>
+                <w:lang w:val="de-DE"/>
+              </w:rPr>
+              <w:t>Version</w:t>
+            </w:r>
+          </w:p>
+        </w:tc>
+        <w:tc>
+          <w:tcPr>
+            <w:tcW w:w="7148" w:type="dxa"/>
+            <w:tcBorders>
+              <w:bottom w:val="single" w:sz="8" w:space="0" w:color="000000" w:themeColor="text1"/>
+            </w:tcBorders>
+            <w:shd w:val="clear" w:color="auto" w:fill="auto"/>
+          </w:tcPr>
+          <w:p>
+            <w:pPr>
+              <w:cnfStyle w:val="000000000000" w:firstRow="0" w:lastRow="0" w:firstColumn="0" w:lastColumn="0" w:oddVBand="0" w:evenVBand="0" w:oddHBand="0" w:evenHBand="0" w:firstRowFirstColumn="0" w:firstRowLastColumn="0" w:lastRowFirstColumn="0" w:lastRowLastColumn="0"/>
+              <w:rPr>
+                <w:rFonts w:asciiTheme="minorHAnsi" w:hAnsiTheme="minorHAnsi" w:cstheme="minorHAnsi"/>
+                <w:lang w:val="de-DE"/>
+              </w:rPr>
+            </w:pPr>
+            <w:r>
+              <w:rPr>
+                <w:rFonts w:asciiTheme="minorHAnsi" w:hAnsiTheme="minorHAnsi" w:cstheme="minorHAnsi"/>
+                <w:lang w:val="de-DE"/>
+              </w:rPr>
+              <w:t>1.0</w:t>
+            </w:r>
+          </w:p>
+        </w:tc>
+      </w:tr>
+      <w:tr>
+        <w:trPr>
+          <w:cnfStyle w:val="000000100000" w:firstRow="0" w:lastRow="0" w:firstColumn="0" w:lastColumn="0" w:oddVBand="0" w:evenVBand="0" w:oddHBand="1" w:evenHBand="0" w:firstRowFirstColumn="0" w:firstRowLastColumn="0" w:lastRowFirstColumn="0" w:lastRowLastColumn="0"/>
+        </w:trPr>
+        <w:tc>
+          <w:tcPr>
+            <w:cnfStyle w:val="001000000000" w:firstRow="0" w:lastRow="0" w:firstColumn="1" w:lastColumn="0" w:oddVBand="0" w:evenVBand="0" w:oddHBand="0" w:evenHBand="0" w:firstRowFirstColumn="0" w:firstRowLastColumn="0" w:lastRowFirstColumn="0" w:lastRowLastColumn="0"/>
+            <w:tcW w:w="2140" w:type="dxa"/>
+            <w:tcBorders>
+              <w:left w:val="single" w:sz="8" w:space="0" w:color="000000" w:themeColor="text1"/>
+              <w:bottom w:val="single" w:sz="8" w:space="0" w:color="000000" w:themeColor="text1"/>
+            </w:tcBorders>
+          </w:tcPr>
+          <w:p>
+            <w:pPr>
+              <w:rPr>
+                <w:rFonts w:asciiTheme="minorHAnsi" w:hAnsiTheme="minorHAnsi" w:cstheme="minorHAnsi"/>
+                <w:lang w:val="de-DE"/>
+              </w:rPr>
+            </w:pPr>
+            <w:r>
+              <w:rPr>
+                <w:rFonts w:asciiTheme="minorHAnsi" w:hAnsiTheme="minorHAnsi" w:cstheme="minorHAnsi"/>
+                <w:lang w:val="de-DE"/>
+              </w:rPr>
               <w:t>Bearbeitungsstatus</w:t>
             </w:r>
           </w:p>
@@ -607,13 +448,6 @@
                 <w:lang w:val="de-DE"/>
               </w:rPr>
             </w:pPr>
-            <w:r>
-              <w:rPr>
-                <w:rFonts w:asciiTheme="minorHAnsi" w:hAnsiTheme="minorHAnsi" w:cstheme="minorHAnsi"/>
-                <w:lang w:val="de-DE"/>
-              </w:rPr>
-              <w:t>In Bearbeitung</w:t>
-            </w:r>
           </w:p>
         </w:tc>
       </w:tr>
@@ -948,6 +782,7 @@
         <w:rPr>
           <w:lang w:val="de-DE"/>
         </w:rPr>
+        <w:lastRenderedPageBreak/>
         <w:t xml:space="preserve">Zusätzlich zur KI gehört die Implementierung von verschiedenen Schwierigkeitsmodi ebenfalls zu unseren Visionen. Angesetzt ist fürs erste eine feste Schwierigkeitsstufe. Bei Zeiten kann dies auf bis zu 3 (leicht, mittel und schwer) erweitert werden. </w:t>
       </w:r>
     </w:p>
@@ -1239,42 +1074,6 @@
           <w:lang w:val="de-DE"/>
         </w:rPr>
       </w:pPr>
-      <w:r>
-        <w:rPr>
-          <w:i/>
-          <w:lang w:val="de-DE"/>
-        </w:rPr>
-        <w:t>Beschreiben Sie hier Anwendungsbereiche, Zielgruppen und Betriebsbedingungen</w:t>
-      </w:r>
-      <w:r>
-        <w:rPr>
-          <w:i/>
-          <w:lang w:val="de-DE"/>
-        </w:rPr>
-        <w:t xml:space="preserve"> des </w:t>
-      </w:r>
-      <w:r>
-        <w:rPr>
-          <w:i/>
-          <w:lang w:val="de-DE"/>
-        </w:rPr>
-        <w:t>Softwareprodukts</w:t>
-      </w:r>
-      <w:r>
-        <w:rPr>
-          <w:i/>
-          <w:lang w:val="de-DE"/>
-        </w:rPr>
-        <w:t xml:space="preserve"> (etwa Hardware, Software, Betriebszeit oder Schnittstellen).</w:t>
-      </w:r>
-    </w:p>
-    <w:p>
-      <w:pPr>
-        <w:rPr>
-          <w:i/>
-          <w:lang w:val="de-DE"/>
-        </w:rPr>
-      </w:pPr>
     </w:p>
     <w:p>
       <w:pPr>
@@ -1443,6 +1242,20 @@
     </w:p>
     <w:p>
       <w:pPr>
+        <w:rPr>
+          <w:lang w:val="de-DE"/>
+        </w:rPr>
+      </w:pPr>
+    </w:p>
+    <w:p>
+      <w:pPr>
+        <w:rPr>
+          <w:lang w:val="de-DE"/>
+        </w:rPr>
+      </w:pPr>
+    </w:p>
+    <w:p>
+      <w:pPr>
         <w:pStyle w:val="berschrift1"/>
         <w:rPr>
           <w:lang w:val="de-DE"/>
@@ -1452,145 +1265,287 @@
         <w:rPr>
           <w:lang w:val="de-DE"/>
         </w:rPr>
+        <w:lastRenderedPageBreak/>
         <w:t>Kontext und Überblick</w:t>
       </w:r>
     </w:p>
     <w:p>
       <w:pPr>
         <w:rPr>
-          <w:i/>
-          <w:lang w:val="de-DE"/>
-        </w:rPr>
-      </w:pPr>
-      <w:r>
-        <w:rPr>
-          <w:i/>
-          <w:lang w:val="de-DE"/>
-        </w:rPr>
-        <w:t xml:space="preserve">Die </w:t>
-      </w:r>
-      <w:r>
-        <w:rPr>
-          <w:i/>
-          <w:lang w:val="de-DE"/>
-        </w:rPr>
-        <w:t xml:space="preserve">relevante Systemumgebung (Kontext) und Überblick über das </w:t>
-      </w:r>
-      <w:r>
-        <w:rPr>
-          <w:i/>
-          <w:lang w:val="de-DE"/>
-        </w:rPr>
-        <w:t>Softwareprodukt</w:t>
-      </w:r>
-      <w:r>
-        <w:rPr>
-          <w:i/>
-          <w:lang w:val="de-DE"/>
-        </w:rPr>
-        <w:t>.</w:t>
-      </w:r>
-    </w:p>
-    <w:p>
-      <w:pPr>
-        <w:rPr>
-          <w:i/>
-          <w:lang w:val="de-DE"/>
-        </w:rPr>
-      </w:pPr>
-    </w:p>
-    <w:p>
-      <w:pPr>
-        <w:rPr>
-          <w:i/>
-          <w:lang w:val="de-DE"/>
-        </w:rPr>
-      </w:pPr>
-      <w:r>
-        <w:rPr>
-          <w:i/>
-          <w:lang w:val="de-DE"/>
-        </w:rPr>
-        <w:t>Verwenden Sie die folgenden Kürzel, um Ihre Kontextelemente eindeutig zu identifizieren.</w:t>
-      </w:r>
-    </w:p>
-    <w:p>
-      <w:pPr>
-        <w:rPr>
-          <w:i/>
-          <w:lang w:val="de-DE"/>
-        </w:rPr>
-      </w:pPr>
-      <w:r>
-        <w:rPr>
-          <w:i/>
-          <w:lang w:val="de-DE"/>
-        </w:rPr>
-        <w:t>/</w:t>
-      </w:r>
-      <w:r>
-        <w:rPr>
-          <w:i/>
-          <w:lang w:val="de-DE"/>
-        </w:rPr>
-        <w:t>P</w:t>
-      </w:r>
-      <w:r>
-        <w:rPr>
-          <w:i/>
-          <w:lang w:val="de-DE"/>
-        </w:rPr>
-        <w:t>K10/ für den ersten Kontext</w:t>
-      </w:r>
-    </w:p>
-    <w:p>
-      <w:pPr>
-        <w:rPr>
-          <w:i/>
-          <w:lang w:val="de-DE"/>
-        </w:rPr>
-      </w:pPr>
-      <w:r>
-        <w:rPr>
-          <w:i/>
-          <w:lang w:val="de-DE"/>
-        </w:rPr>
-        <w:t>/P</w:t>
-      </w:r>
-      <w:r>
-        <w:rPr>
-          <w:i/>
-          <w:lang w:val="de-DE"/>
-        </w:rPr>
-        <w:t>K2</w:t>
-      </w:r>
-      <w:r>
-        <w:rPr>
-          <w:i/>
-          <w:lang w:val="de-DE"/>
-        </w:rPr>
-        <w:t>0/ für den ersten Kontext</w:t>
+          <w:b/>
+          <w:lang w:val="de-DE"/>
+        </w:rPr>
+      </w:pPr>
+      <w:r>
+        <w:rPr>
+          <w:lang w:val="de-DE"/>
+        </w:rPr>
+        <w:t xml:space="preserve">/PK10/ </w:t>
+      </w:r>
+      <w:r>
+        <w:rPr>
+          <w:b/>
+          <w:lang w:val="de-DE"/>
+        </w:rPr>
+        <w:t>Windows und Java</w:t>
+      </w:r>
+    </w:p>
+    <w:p>
+      <w:pPr>
+        <w:ind w:left="705"/>
+        <w:rPr>
+          <w:lang w:val="de-DE"/>
+        </w:rPr>
+      </w:pPr>
+      <w:r>
+        <w:rPr>
+          <w:lang w:val="de-DE"/>
+        </w:rPr>
+        <w:t xml:space="preserve">Das Spiel wird auf jedem </w:t>
+      </w:r>
+      <w:proofErr w:type="spellStart"/>
+      <w:r>
+        <w:rPr>
+          <w:lang w:val="de-DE"/>
+        </w:rPr>
+        <w:t>javafähigen</w:t>
+      </w:r>
+      <w:proofErr w:type="spellEnd"/>
+      <w:r>
+        <w:rPr>
+          <w:lang w:val="de-DE"/>
+        </w:rPr>
+        <w:t xml:space="preserve"> Windows-PC, Mac oder Linux-System funktionieren. Optimiert wird es jedoch für Windows-Systeme.</w:t>
+      </w:r>
+    </w:p>
+    <w:p>
+      <w:pPr>
+        <w:ind w:left="705"/>
+        <w:rPr>
+          <w:lang w:val="de-DE"/>
+        </w:rPr>
+      </w:pPr>
+      <w:r>
+        <w:rPr>
+          <w:lang w:val="de-DE"/>
+        </w:rPr>
+        <w:t>Die eingesetzte Java-Version ist Version 7</w:t>
+      </w:r>
+    </w:p>
+    <w:p>
+      <w:pPr>
+        <w:rPr>
+          <w:b/>
+          <w:lang w:val="de-DE"/>
+        </w:rPr>
+      </w:pPr>
+      <w:r>
+        <w:rPr>
+          <w:lang w:val="de-DE"/>
+        </w:rPr>
+        <w:t xml:space="preserve">/PÜ10/ </w:t>
+      </w:r>
+      <w:r>
+        <w:rPr>
+          <w:b/>
+          <w:lang w:val="de-DE"/>
+        </w:rPr>
+        <w:t>Domino</w:t>
       </w:r>
     </w:p>
     <w:p>
       <w:pPr>
         <w:rPr>
           <w:rFonts w:asciiTheme="majorHAnsi" w:eastAsiaTheme="majorEastAsia" w:hAnsiTheme="majorHAnsi" w:cstheme="majorBidi"/>
-          <w:b/>
           <w:bCs/>
-          <w:i/>
+          <w:kern w:val="32"/>
+          <w:lang w:val="de-DE"/>
+        </w:rPr>
+      </w:pPr>
+      <w:r>
+        <w:rPr>
+          <w:rFonts w:asciiTheme="majorHAnsi" w:eastAsiaTheme="majorEastAsia" w:hAnsiTheme="majorHAnsi" w:cstheme="majorBidi"/>
+          <w:bCs/>
           <w:kern w:val="32"/>
           <w:sz w:val="32"/>
           <w:szCs w:val="32"/>
           <w:lang w:val="de-DE"/>
         </w:rPr>
-      </w:pPr>
-      <w:r>
+        <w:tab/>
+      </w:r>
+      <w:r>
+        <w:rPr>
+          <w:rFonts w:eastAsiaTheme="majorEastAsia" w:cstheme="majorBidi"/>
+          <w:bCs/>
+          <w:kern w:val="32"/>
+          <w:lang w:val="de-DE"/>
+        </w:rPr>
+        <w:t xml:space="preserve">Programmiert wird das Legespiel Domino. Es wird nach den Regeln des </w:t>
+      </w:r>
+      <w:proofErr w:type="spellStart"/>
+      <w:r>
+        <w:rPr>
+          <w:rFonts w:eastAsiaTheme="majorEastAsia" w:cstheme="majorBidi"/>
+          <w:bCs/>
+          <w:kern w:val="32"/>
+          <w:lang w:val="de-DE"/>
+        </w:rPr>
+        <w:t>Muggins</w:t>
+      </w:r>
+      <w:proofErr w:type="spellEnd"/>
+      <w:r>
+        <w:rPr>
+          <w:rFonts w:eastAsiaTheme="majorEastAsia" w:cstheme="majorBidi"/>
+          <w:bCs/>
+          <w:kern w:val="32"/>
+          <w:lang w:val="de-DE"/>
+        </w:rPr>
+        <w:t xml:space="preserve"> </w:t>
+      </w:r>
+      <w:r>
+        <w:rPr>
+          <w:rFonts w:eastAsiaTheme="majorEastAsia" w:cstheme="majorBidi"/>
+          <w:bCs/>
+          <w:kern w:val="32"/>
+          <w:lang w:val="de-DE"/>
+        </w:rPr>
+        <w:tab/>
+        <w:t>bzw. All-</w:t>
+      </w:r>
+      <w:proofErr w:type="spellStart"/>
+      <w:r>
+        <w:rPr>
+          <w:rFonts w:eastAsiaTheme="majorEastAsia" w:cstheme="majorBidi"/>
+          <w:bCs/>
+          <w:kern w:val="32"/>
+          <w:lang w:val="de-DE"/>
+        </w:rPr>
+        <w:t>Fives</w:t>
+      </w:r>
+      <w:proofErr w:type="spellEnd"/>
+      <w:r>
+        <w:rPr>
+          <w:rFonts w:eastAsiaTheme="majorEastAsia" w:cstheme="majorBidi"/>
+          <w:bCs/>
+          <w:kern w:val="32"/>
+          <w:lang w:val="de-DE"/>
+        </w:rPr>
+        <w:t xml:space="preserve"> Spiels gespielt</w:t>
+      </w:r>
+      <w:r>
+        <w:rPr>
+          <w:rFonts w:asciiTheme="majorHAnsi" w:eastAsiaTheme="majorEastAsia" w:hAnsiTheme="majorHAnsi" w:cstheme="majorBidi"/>
+          <w:bCs/>
+          <w:kern w:val="32"/>
+          <w:sz w:val="32"/>
+          <w:szCs w:val="32"/>
+          <w:lang w:val="de-DE"/>
+        </w:rPr>
+        <w:t>.</w:t>
+      </w:r>
+    </w:p>
+    <w:p>
+      <w:pPr>
+        <w:pStyle w:val="berschrift1"/>
+        <w:rPr>
+          <w:lang w:val="de-DE"/>
+        </w:rPr>
+      </w:pPr>
+      <w:r>
+        <w:rPr>
+          <w:lang w:val="de-DE"/>
+        </w:rPr>
+        <w:t>Funktionale Anforderungen</w:t>
+      </w:r>
+    </w:p>
+    <w:p>
+      <w:pPr>
         <w:rPr>
           <w:i/>
           <w:lang w:val="de-DE"/>
         </w:rPr>
-        <w:t>usw.</w:t>
+      </w:pPr>
+    </w:p>
+    <w:p>
+      <w:pPr>
+        <w:rPr>
+          <w:b/>
+          <w:lang w:val="de-DE"/>
+        </w:rPr>
+      </w:pPr>
+      <w:r>
+        <w:rPr>
+          <w:lang w:val="de-DE"/>
+        </w:rPr>
+        <w:t xml:space="preserve">/PF10/ </w:t>
+      </w:r>
+      <w:r>
+        <w:rPr>
+          <w:b/>
+          <w:lang w:val="de-DE"/>
+        </w:rPr>
+        <w:t>Intuitive Bedienung mit Maus</w:t>
+      </w:r>
+    </w:p>
+    <w:p>
+      <w:pPr>
+        <w:rPr>
+          <w:lang w:val="de-DE"/>
+        </w:rPr>
+      </w:pPr>
+      <w:r>
+        <w:rPr>
+          <w:lang w:val="de-DE"/>
+        </w:rPr>
+        <w:t xml:space="preserve">/PF20/ </w:t>
+      </w:r>
+      <w:r>
+        <w:rPr>
+          <w:b/>
+          <w:lang w:val="de-DE"/>
+        </w:rPr>
+        <w:t>Leicht zu lernen, schwer zu meistern</w:t>
+      </w:r>
+    </w:p>
+    <w:p>
+      <w:pPr>
+        <w:rPr>
+          <w:b/>
+          <w:lang w:val="de-DE"/>
+        </w:rPr>
+      </w:pPr>
+      <w:r>
+        <w:rPr>
+          <w:lang w:val="de-DE"/>
+        </w:rPr>
+        <w:t xml:space="preserve">/PF30/ </w:t>
+      </w:r>
+      <w:r>
+        <w:rPr>
+          <w:b/>
+          <w:lang w:val="de-DE"/>
+        </w:rPr>
+        <w:t>Flüssiger Spielablauf</w:t>
+      </w:r>
+    </w:p>
+    <w:p>
+      <w:pPr>
+        <w:rPr>
+          <w:lang w:val="de-DE"/>
+        </w:rPr>
+      </w:pPr>
+      <w:r>
+        <w:rPr>
+          <w:lang w:val="de-DE"/>
+        </w:rPr>
+        <w:t xml:space="preserve">/PF40/ </w:t>
+      </w:r>
+      <w:r>
+        <w:rPr>
+          <w:b/>
+          <w:lang w:val="de-DE"/>
+        </w:rPr>
+        <w:t>Fehlerfreies Spiel</w:t>
       </w:r>
     </w:p>
     <w:p>
@@ -1604,115 +1559,9 @@
         <w:rPr>
           <w:lang w:val="de-DE"/>
         </w:rPr>
-        <w:t>Funktionale Anforderungen</w:t>
-      </w:r>
-    </w:p>
-    <w:p>
-      <w:pPr>
-        <w:rPr>
-          <w:i/>
-          <w:lang w:val="de-DE"/>
-        </w:rPr>
-      </w:pPr>
-    </w:p>
-    <w:p>
-      <w:pPr>
-        <w:rPr>
-          <w:b/>
-          <w:lang w:val="de-DE"/>
-        </w:rPr>
-      </w:pPr>
-      <w:r>
-        <w:rPr>
-          <w:lang w:val="de-DE"/>
-        </w:rPr>
-        <w:t xml:space="preserve">/PF10/ </w:t>
-      </w:r>
-      <w:r>
-        <w:rPr>
-          <w:b/>
-          <w:lang w:val="de-DE"/>
-        </w:rPr>
-        <w:t>Intuitive Bedienung mit Maus</w:t>
-      </w:r>
-    </w:p>
-    <w:p>
-      <w:pPr>
-        <w:rPr>
-          <w:lang w:val="de-DE"/>
-        </w:rPr>
-      </w:pPr>
-      <w:r>
-        <w:rPr>
-          <w:lang w:val="de-DE"/>
-        </w:rPr>
-        <w:t xml:space="preserve">/PF20/ </w:t>
-      </w:r>
-      <w:r>
-        <w:rPr>
-          <w:b/>
-          <w:lang w:val="de-DE"/>
-        </w:rPr>
-        <w:t>Leicht zu lernen, schwer zu meistern</w:t>
-      </w:r>
-    </w:p>
-    <w:p>
-      <w:pPr>
-        <w:rPr>
-          <w:b/>
-          <w:lang w:val="de-DE"/>
-        </w:rPr>
-      </w:pPr>
-      <w:r>
-        <w:rPr>
-          <w:lang w:val="de-DE"/>
-        </w:rPr>
-        <w:t xml:space="preserve">/PF30/ </w:t>
-      </w:r>
-      <w:r>
-        <w:rPr>
-          <w:b/>
-          <w:lang w:val="de-DE"/>
-        </w:rPr>
-        <w:t>Flüssiger Spielablauf</w:t>
-      </w:r>
-    </w:p>
-    <w:p>
-      <w:pPr>
-        <w:rPr>
-          <w:lang w:val="de-DE"/>
-        </w:rPr>
-      </w:pPr>
-      <w:r>
-        <w:rPr>
-          <w:lang w:val="de-DE"/>
-        </w:rPr>
-        <w:t xml:space="preserve">/PF40/ </w:t>
-      </w:r>
-      <w:r>
-        <w:rPr>
-          <w:b/>
-          <w:lang w:val="de-DE"/>
-        </w:rPr>
-        <w:t>Fehlerfreies Spiel</w:t>
-      </w:r>
-    </w:p>
-    <w:p>
-      <w:pPr>
-        <w:pStyle w:val="berschrift1"/>
-        <w:rPr>
-          <w:lang w:val="de-DE"/>
-        </w:rPr>
-      </w:pPr>
-      <w:bookmarkStart w:id="0" w:name="_GoBack"/>
-      <w:r>
-        <w:rPr>
-          <w:lang w:val="de-DE"/>
-        </w:rPr>
         <w:t>Qualitätsanforderungen</w:t>
       </w:r>
     </w:p>
-    <w:bookmarkEnd w:id="0"/>
     <w:p>
       <w:pPr>
         <w:rPr>
@@ -2573,7 +2422,7 @@
           <w:lang w:val="de-DE"/>
         </w:rPr>
       </w:pPr>
-      <w:bookmarkStart w:id="1" w:name="_Ref321809816"/>
+      <w:bookmarkStart w:id="0" w:name="_Ref321809816"/>
       <w:proofErr w:type="spellStart"/>
       <w:r>
         <w:rPr>
@@ -2633,7 +2482,7 @@
         </w:rPr>
         <w:fldChar w:fldCharType="end"/>
       </w:r>
-      <w:bookmarkEnd w:id="1"/>
+      <w:bookmarkEnd w:id="0"/>
       <w:r>
         <w:rPr>
           <w:color w:val="auto"/>
@@ -2656,115 +2505,6 @@
     <w:p>
       <w:pPr>
         <w:rPr>
-          <w:i/>
-          <w:lang w:val="de-DE"/>
-        </w:rPr>
-      </w:pPr>
-    </w:p>
-    <w:p>
-      <w:pPr>
-        <w:rPr>
-          <w:i/>
-          <w:lang w:val="de-DE"/>
-        </w:rPr>
-      </w:pPr>
-      <w:r>
-        <w:rPr>
-          <w:i/>
-          <w:lang w:val="de-DE"/>
-        </w:rPr>
-        <w:t xml:space="preserve">Eine Verfeinerung der in der Tabelle genannten </w:t>
-      </w:r>
-      <w:r>
-        <w:rPr>
-          <w:i/>
-          <w:lang w:val="de-DE"/>
-        </w:rPr>
-        <w:t xml:space="preserve">Qualitätsmerkmale </w:t>
-      </w:r>
-      <w:r>
-        <w:rPr>
-          <w:i/>
-          <w:lang w:val="de-DE"/>
-        </w:rPr>
-        <w:t>finden sich in der</w:t>
-      </w:r>
-      <w:r>
-        <w:rPr>
-          <w:i/>
-          <w:lang w:val="de-DE"/>
-        </w:rPr>
-        <w:t xml:space="preserve"> ISO/IEC 9126-1</w:t>
-      </w:r>
-      <w:r>
-        <w:rPr>
-          <w:i/>
-          <w:lang w:val="de-DE"/>
-        </w:rPr>
-        <w:t>.</w:t>
-      </w:r>
-      <w:r>
-        <w:rPr>
-          <w:i/>
-          <w:lang w:val="de-DE"/>
-        </w:rPr>
-        <w:t xml:space="preserve"> Je nach Größe des Projekts können Sie mit der o.g. Tabelle arbeiten oder Verfeinerungen angeben.</w:t>
-      </w:r>
-    </w:p>
-    <w:p>
-      <w:pPr>
-        <w:rPr>
-          <w:i/>
-          <w:lang w:val="de-DE"/>
-        </w:rPr>
-      </w:pPr>
-    </w:p>
-    <w:p>
-      <w:pPr>
-        <w:rPr>
-          <w:i/>
-          <w:lang w:val="de-DE"/>
-        </w:rPr>
-      </w:pPr>
-      <w:r>
-        <w:rPr>
-          <w:i/>
-          <w:lang w:val="de-DE"/>
-        </w:rPr>
-        <w:t xml:space="preserve">Verwenden Sie </w:t>
-      </w:r>
-      <w:r>
-        <w:rPr>
-          <w:i/>
-          <w:lang w:val="de-DE"/>
-        </w:rPr>
-        <w:t xml:space="preserve">z.B. </w:t>
-      </w:r>
-      <w:r>
-        <w:rPr>
-          <w:i/>
-          <w:lang w:val="de-DE"/>
-        </w:rPr>
-        <w:t>die folgenden Kürzel, um Ihre Qualitätsanforderungen</w:t>
-      </w:r>
-      <w:r>
-        <w:rPr>
-          <w:i/>
-          <w:lang w:val="de-DE"/>
-        </w:rPr>
-        <w:t xml:space="preserve"> eindeutig zu identifizieren</w:t>
-      </w:r>
-      <w:r>
-        <w:rPr>
-          <w:i/>
-          <w:lang w:val="de-DE"/>
-        </w:rPr>
-        <w:t>:</w:t>
-      </w:r>
-    </w:p>
-    <w:p>
-      <w:pPr>
-        <w:rPr>
           <w:b/>
           <w:lang w:val="de-DE"/>
         </w:rPr>
@@ -3007,6 +2747,13 @@
     <w:p>
       <w:pPr>
         <w:rPr>
+          <w:lang w:val="de-DE"/>
+        </w:rPr>
+      </w:pPr>
+    </w:p>
+    <w:p>
+      <w:pPr>
+        <w:rPr>
           <w:b/>
           <w:lang w:val="de-DE"/>
         </w:rPr>
@@ -3015,6 +2762,7 @@
         <w:rPr>
           <w:lang w:val="de-DE"/>
         </w:rPr>
+        <w:lastRenderedPageBreak/>
         <w:t xml:space="preserve">/PQP10/ </w:t>
       </w:r>
       <w:r>
@@ -3068,46 +2816,56 @@
     </w:p>
     <w:p>
       <w:pPr>
-        <w:rPr>
-          <w:i/>
-          <w:lang w:val="de-DE"/>
-        </w:rPr>
-      </w:pPr>
-      <w:r>
-        <w:rPr>
-          <w:i/>
-          <w:lang w:val="de-DE"/>
-        </w:rPr>
-        <w:t>Legen Sie hier die Kriterien fest, die bei Abnahme das Produkt auf Realisierung/Erfüllung der Anforderungen prüfen</w:t>
-      </w:r>
-      <w:r>
-        <w:rPr>
-          <w:i/>
-          <w:lang w:val="de-DE"/>
-        </w:rPr>
-        <w:t>.</w:t>
-      </w:r>
-      <w:r>
-        <w:rPr>
-          <w:i/>
-          <w:lang w:val="de-DE"/>
-        </w:rPr>
-        <w:t xml:space="preserve"> Sie können hier u.a. Testfälle (definiert in Testklassen) angeben oder darauf verweisen, die die Erfüllung Ihrer Anforderungen überprüfen. Definieren Sie diesen Abschnitt möglichst </w:t>
-      </w:r>
-      <w:r>
-        <w:rPr>
-          <w:b/>
-          <w:i/>
-          <w:lang w:val="de-DE"/>
-        </w:rPr>
-        <w:t xml:space="preserve">vor </w:t>
-      </w:r>
-      <w:r>
-        <w:rPr>
-          <w:i/>
-          <w:lang w:val="de-DE"/>
-        </w:rPr>
-        <w:t>der Implementierung.</w:t>
+        <w:pStyle w:val="Listenabsatz"/>
+        <w:numPr>
+          <w:ilvl w:val="0"/>
+          <w:numId w:val="21"/>
+        </w:numPr>
+        <w:rPr>
+          <w:lang w:val="de-DE"/>
+        </w:rPr>
+      </w:pPr>
+      <w:r>
+        <w:rPr>
+          <w:lang w:val="de-DE"/>
+        </w:rPr>
+        <w:t>Funktionalität der Spielmechanik</w:t>
+      </w:r>
+    </w:p>
+    <w:p>
+      <w:pPr>
+        <w:pStyle w:val="Listenabsatz"/>
+        <w:numPr>
+          <w:ilvl w:val="0"/>
+          <w:numId w:val="21"/>
+        </w:numPr>
+        <w:rPr>
+          <w:lang w:val="de-DE"/>
+        </w:rPr>
+      </w:pPr>
+      <w:r>
+        <w:rPr>
+          <w:lang w:val="de-DE"/>
+        </w:rPr>
+        <w:t>Keine deutlich sichtbaren Fehler</w:t>
+      </w:r>
+    </w:p>
+    <w:p>
+      <w:pPr>
+        <w:pStyle w:val="Listenabsatz"/>
+        <w:numPr>
+          <w:ilvl w:val="0"/>
+          <w:numId w:val="21"/>
+        </w:numPr>
+        <w:rPr>
+          <w:lang w:val="de-DE"/>
+        </w:rPr>
+      </w:pPr>
+      <w:r>
+        <w:rPr>
+          <w:lang w:val="de-DE"/>
+        </w:rPr>
+        <w:t>Intuitive Bedienbarkeit</w:t>
       </w:r>
     </w:p>
     <w:p>
@@ -3121,23 +2879,52 @@
         <w:rPr>
           <w:lang w:val="de-DE"/>
         </w:rPr>
-        <w:t>Subsystemstruktur (optional)</w:t>
-      </w:r>
-    </w:p>
-    <w:p>
-      <w:pPr>
-        <w:rPr>
-          <w:i/>
-          <w:lang w:val="de-DE"/>
-        </w:rPr>
-      </w:pPr>
-      <w:r>
-        <w:rPr>
-          <w:i/>
-          <w:lang w:val="de-DE"/>
-        </w:rPr>
-        <w:t>Gliedern Sie hier die Stufen der Entwicklung die Ihr Softwareprodukt durchlaufen soll.</w:t>
-      </w:r>
+        <w:t>Quellen</w:t>
+      </w:r>
+      <w:bookmarkStart w:id="1" w:name="_GoBack"/>
+      <w:bookmarkEnd w:id="1"/>
+    </w:p>
+    <w:p>
+      <w:pPr>
+        <w:pStyle w:val="Listenabsatz"/>
+        <w:numPr>
+          <w:ilvl w:val="0"/>
+          <w:numId w:val="21"/>
+        </w:numPr>
+        <w:rPr>
+          <w:lang w:val="de-DE"/>
+        </w:rPr>
+      </w:pPr>
+      <w:hyperlink r:id="rId8" w:history="1">
+        <w:r>
+          <w:rPr>
+            <w:rStyle w:val="Hyperlink"/>
+            <w:lang w:val="de-DE"/>
+          </w:rPr>
+          <w:t>http://docs.oracle.com/javase/7/docs/api/overview-summary.html</w:t>
+        </w:r>
+      </w:hyperlink>
+    </w:p>
+    <w:p>
+      <w:pPr>
+        <w:pStyle w:val="Listenabsatz"/>
+        <w:numPr>
+          <w:ilvl w:val="0"/>
+          <w:numId w:val="21"/>
+        </w:numPr>
+        <w:rPr>
+          <w:lang w:val="de-DE"/>
+        </w:rPr>
+      </w:pPr>
+      <w:hyperlink r:id="rId9" w:history="1">
+        <w:r>
+          <w:rPr>
+            <w:rStyle w:val="Hyperlink"/>
+            <w:lang w:val="de-DE"/>
+          </w:rPr>
+          <w:t>https://docs.oracle.com/javase/tutorial/2d/images/index.html</w:t>
+        </w:r>
+      </w:hyperlink>
     </w:p>
     <w:p>
       <w:pPr>
@@ -3150,119 +2937,6 @@
         <w:rPr>
           <w:lang w:val="de-DE"/>
         </w:rPr>
-        <w:t>Glossar</w:t>
-      </w:r>
-    </w:p>
-    <w:p>
-      <w:pPr>
-        <w:rPr>
-          <w:lang w:val="de-DE"/>
-        </w:rPr>
-      </w:pPr>
-      <w:r>
-        <w:rPr>
-          <w:lang w:val="de-DE"/>
-        </w:rPr>
-        <w:t>Führen Sie hier Glossarbegriffe mit Erklärung</w:t>
-      </w:r>
-      <w:r>
-        <w:rPr>
-          <w:lang w:val="de-DE"/>
-        </w:rPr>
-        <w:t>en auf;</w:t>
-      </w:r>
-      <w:r>
-        <w:rPr>
-          <w:lang w:val="de-DE"/>
-        </w:rPr>
-        <w:t xml:space="preserve"> </w:t>
-      </w:r>
-      <w:r>
-        <w:rPr>
-          <w:lang w:val="de-DE"/>
-        </w:rPr>
-        <w:t>V</w:t>
-      </w:r>
-      <w:r>
-        <w:rPr>
-          <w:lang w:val="de-DE"/>
-        </w:rPr>
-        <w:t>erweise auf andere Glossarbegriffe w</w:t>
-      </w:r>
-      <w:r>
-        <w:rPr>
-          <w:lang w:val="de-DE"/>
-        </w:rPr>
-        <w:t>erden mit einem Pfeil (</w:t>
-      </w:r>
-      <w:r>
-        <w:rPr>
-          <w:rFonts w:cstheme="minorHAnsi"/>
-          <w:lang w:val="de-DE"/>
-        </w:rPr>
-        <w:t>↗Begriff</w:t>
-      </w:r>
-      <w:r>
-        <w:rPr>
-          <w:lang w:val="de-DE"/>
-        </w:rPr>
-        <w:t>) gekennzeichnet. Synonyme und Übersetzungen werden in Klammern hinter dem Begriff vermerkt.</w:t>
-      </w:r>
-    </w:p>
-    <w:p>
-      <w:pPr>
-        <w:pStyle w:val="berschrift1"/>
-        <w:rPr>
-          <w:lang w:val="de-DE"/>
-        </w:rPr>
-      </w:pPr>
-      <w:r>
-        <w:rPr>
-          <w:lang w:val="de-DE"/>
-        </w:rPr>
-        <w:t>Literatur</w:t>
-      </w:r>
-    </w:p>
-    <w:p>
-      <w:pPr>
-        <w:rPr>
-          <w:i/>
-          <w:lang w:val="de-DE"/>
-        </w:rPr>
-      </w:pPr>
-      <w:r>
-        <w:rPr>
-          <w:i/>
-          <w:lang w:val="de-DE"/>
-        </w:rPr>
-        <w:t>Wenn Sie Literatur oder andere Quellen verwendet haben, dann führen Sie diese in diesem Abschnitt auf</w:t>
-      </w:r>
-      <w:r>
-        <w:rPr>
-          <w:i/>
-          <w:lang w:val="de-DE"/>
-        </w:rPr>
-        <w:t xml:space="preserve"> und verweisen an entsprechender Stelle in diesem Dokument darauf</w:t>
-      </w:r>
-      <w:r>
-        <w:rPr>
-          <w:i/>
-          <w:lang w:val="de-DE"/>
-        </w:rPr>
-        <w:t>.</w:t>
-      </w:r>
-    </w:p>
-    <w:p>
-      <w:pPr>
-        <w:pStyle w:val="berschrift2"/>
-        <w:rPr>
-          <w:lang w:val="de-DE"/>
-        </w:rPr>
-      </w:pPr>
-      <w:r>
-        <w:rPr>
-          <w:lang w:val="de-DE"/>
-        </w:rPr>
         <w:t>Hinweis zu dieser Vorlage</w:t>
       </w:r>
     </w:p>
@@ -3351,8 +3025,8 @@
       </w:pPr>
     </w:p>
     <w:sectPr>
-      <w:headerReference w:type="default" r:id="rId8"/>
-      <w:footerReference w:type="default" r:id="rId9"/>
+      <w:headerReference w:type="default" r:id="rId10"/>
+      <w:footerReference w:type="default" r:id="rId11"/>
       <w:pgSz w:w="11906" w:h="16838"/>
       <w:pgMar w:top="1417" w:right="1417" w:bottom="1134" w:left="1417" w:header="708" w:footer="708" w:gutter="0"/>
       <w:cols w:space="708"/>
@@ -3394,7 +3068,7 @@
       <w:rPr>
         <w:lang w:val="de-DE"/>
       </w:rPr>
-      <w:t>Eindeutige Teamnummer</w:t>
+      <w:t>Teamnummer 24</w:t>
     </w:r>
     <w:r>
       <w:rPr>
@@ -3431,7 +3105,7 @@
         <w:noProof/>
         <w:lang w:val="de-DE"/>
       </w:rPr>
-      <w:t>1</w:t>
+      <w:t>4</w:t>
     </w:r>
     <w:r>
       <w:rPr>
@@ -3508,7 +3182,7 @@
 
 <file path=word/numbering.xml><?xml version="1.0" encoding="utf-8"?>
 <w:numbering xmlns:wpc="http://schemas.microsoft.com/office/word/2010/wordprocessingCanvas" xmlns:mc="http://schemas.openxmlformats.org/markup-compatibility/2006" xmlns:o="urn:schemas-microsoft-com:office:office" xmlns:r="http://schemas.openxmlformats.org/officeDocument/2006/relationships" xmlns:m="http://schemas.openxmlformats.org/officeDocument/2006/math" xmlns:v="urn:schemas-microsoft-com:vml" xmlns:wp14="http://schemas.microsoft.com/office/word/2010/wordprocessingDrawing" xmlns:wp="http://schemas.openxmlformats.org/drawingml/2006/wordprocessingDrawing" xmlns:w10="urn:schemas-microsoft-com:office:word" xmlns:w="http://schemas.openxmlformats.org/wordprocessingml/2006/main" xmlns:w14="http://schemas.microsoft.com/office/word/2010/wordml" xmlns:w15="http://schemas.microsoft.com/office/word/2012/wordml" xmlns:wpg="http://schemas.microsoft.com/office/word/2010/wordprocessingGroup" xmlns:wpi="http://schemas.microsoft.com/office/word/2010/wordprocessingInk" xmlns:wne="http://schemas.microsoft.com/office/word/2006/wordml" xmlns:wps="http://schemas.microsoft.com/office/word/2010/wordprocessingShape" mc:Ignorable="w14 w15 wp14">
-  <w:abstractNum w:abstractNumId="0">
+  <w:abstractNum w:abstractNumId="0" w15:restartNumberingAfterBreak="0">
     <w:nsid w:val="02C43D09"/>
     <w:multiLevelType w:val="hybridMultilevel"/>
     <w:tmpl w:val="F506924C"/>
@@ -3621,7 +3295,7 @@
       </w:rPr>
     </w:lvl>
   </w:abstractNum>
-  <w:abstractNum w:abstractNumId="1">
+  <w:abstractNum w:abstractNumId="1" w15:restartNumberingAfterBreak="0">
     <w:nsid w:val="03B8659A"/>
     <w:multiLevelType w:val="hybridMultilevel"/>
     <w:tmpl w:val="0B6C79FC"/>
@@ -3734,7 +3408,7 @@
       </w:rPr>
     </w:lvl>
   </w:abstractNum>
-  <w:abstractNum w:abstractNumId="2">
+  <w:abstractNum w:abstractNumId="2" w15:restartNumberingAfterBreak="0">
     <w:nsid w:val="03FE4B56"/>
     <w:multiLevelType w:val="hybridMultilevel"/>
     <w:tmpl w:val="79100092"/>
@@ -3832,7 +3506,7 @@
       </w:pPr>
     </w:lvl>
   </w:abstractNum>
-  <w:abstractNum w:abstractNumId="3">
+  <w:abstractNum w:abstractNumId="3" w15:restartNumberingAfterBreak="0">
     <w:nsid w:val="046E1568"/>
     <w:multiLevelType w:val="hybridMultilevel"/>
     <w:tmpl w:val="41747252"/>
@@ -3945,7 +3619,7 @@
       </w:rPr>
     </w:lvl>
   </w:abstractNum>
-  <w:abstractNum w:abstractNumId="4">
+  <w:abstractNum w:abstractNumId="4" w15:restartNumberingAfterBreak="0">
     <w:nsid w:val="0C09756C"/>
     <w:multiLevelType w:val="hybridMultilevel"/>
     <w:tmpl w:val="7038931A"/>
@@ -4034,7 +3708,7 @@
       </w:pPr>
     </w:lvl>
   </w:abstractNum>
-  <w:abstractNum w:abstractNumId="5">
+  <w:abstractNum w:abstractNumId="5" w15:restartNumberingAfterBreak="0">
     <w:nsid w:val="16C11EB7"/>
     <w:multiLevelType w:val="hybridMultilevel"/>
     <w:tmpl w:val="AA8AEA30"/>
@@ -4123,7 +3797,120 @@
       </w:pPr>
     </w:lvl>
   </w:abstractNum>
-  <w:abstractNum w:abstractNumId="6">
+  <w:abstractNum w:abstractNumId="6" w15:restartNumberingAfterBreak="0">
+    <w:nsid w:val="20EF21ED"/>
+    <w:multiLevelType w:val="hybridMultilevel"/>
+    <w:tmpl w:val="556EF02E"/>
+    <w:lvl w:ilvl="0" w:tplc="04070001">
+      <w:start w:val="1"/>
+      <w:numFmt w:val="bullet"/>
+      <w:lvlText w:val=""/>
+      <w:lvlJc w:val="left"/>
+      <w:pPr>
+        <w:ind w:left="720" w:hanging="360"/>
+      </w:pPr>
+      <w:rPr>
+        <w:rFonts w:ascii="Symbol" w:hAnsi="Symbol" w:hint="default"/>
+      </w:rPr>
+    </w:lvl>
+    <w:lvl w:ilvl="1" w:tplc="04070003" w:tentative="1">
+      <w:start w:val="1"/>
+      <w:numFmt w:val="bullet"/>
+      <w:lvlText w:val="o"/>
+      <w:lvlJc w:val="left"/>
+      <w:pPr>
+        <w:ind w:left="1440" w:hanging="360"/>
+      </w:pPr>
+      <w:rPr>
+        <w:rFonts w:ascii="Courier New" w:hAnsi="Courier New" w:cs="Courier New" w:hint="default"/>
+      </w:rPr>
+    </w:lvl>
+    <w:lvl w:ilvl="2" w:tplc="04070005" w:tentative="1">
+      <w:start w:val="1"/>
+      <w:numFmt w:val="bullet"/>
+      <w:lvlText w:val=""/>
+      <w:lvlJc w:val="left"/>
+      <w:pPr>
+        <w:ind w:left="2160" w:hanging="360"/>
+      </w:pPr>
+      <w:rPr>
+        <w:rFonts w:ascii="Wingdings" w:hAnsi="Wingdings" w:hint="default"/>
+      </w:rPr>
+    </w:lvl>
+    <w:lvl w:ilvl="3" w:tplc="04070001" w:tentative="1">
+      <w:start w:val="1"/>
+      <w:numFmt w:val="bullet"/>
+      <w:lvlText w:val=""/>
+      <w:lvlJc w:val="left"/>
+      <w:pPr>
+        <w:ind w:left="2880" w:hanging="360"/>
+      </w:pPr>
+      <w:rPr>
+        <w:rFonts w:ascii="Symbol" w:hAnsi="Symbol" w:hint="default"/>
+      </w:rPr>
+    </w:lvl>
+    <w:lvl w:ilvl="4" w:tplc="04070003" w:tentative="1">
+      <w:start w:val="1"/>
+      <w:numFmt w:val="bullet"/>
+      <w:lvlText w:val="o"/>
+      <w:lvlJc w:val="left"/>
+      <w:pPr>
+        <w:ind w:left="3600" w:hanging="360"/>
+      </w:pPr>
+      <w:rPr>
+        <w:rFonts w:ascii="Courier New" w:hAnsi="Courier New" w:cs="Courier New" w:hint="default"/>
+      </w:rPr>
+    </w:lvl>
+    <w:lvl w:ilvl="5" w:tplc="04070005" w:tentative="1">
+      <w:start w:val="1"/>
+      <w:numFmt w:val="bullet"/>
+      <w:lvlText w:val=""/>
+      <w:lvlJc w:val="left"/>
+      <w:pPr>
+        <w:ind w:left="4320" w:hanging="360"/>
+      </w:pPr>
+      <w:rPr>
+        <w:rFonts w:ascii="Wingdings" w:hAnsi="Wingdings" w:hint="default"/>
+      </w:rPr>
+    </w:lvl>
+    <w:lvl w:ilvl="6" w:tplc="04070001" w:tentative="1">
+      <w:start w:val="1"/>
+      <w:numFmt w:val="bullet"/>
+      <w:lvlText w:val=""/>
+      <w:lvlJc w:val="left"/>
+      <w:pPr>
+        <w:ind w:left="5040" w:hanging="360"/>
+      </w:pPr>
+      <w:rPr>
+        <w:rFonts w:ascii="Symbol" w:hAnsi="Symbol" w:hint="default"/>
+      </w:rPr>
+    </w:lvl>
+    <w:lvl w:ilvl="7" w:tplc="04070003" w:tentative="1">
+      <w:start w:val="1"/>
+      <w:numFmt w:val="bullet"/>
+      <w:lvlText w:val="o"/>
+      <w:lvlJc w:val="left"/>
+      <w:pPr>
+        <w:ind w:left="5760" w:hanging="360"/>
+      </w:pPr>
+      <w:rPr>
+        <w:rFonts w:ascii="Courier New" w:hAnsi="Courier New" w:cs="Courier New" w:hint="default"/>
+      </w:rPr>
+    </w:lvl>
+    <w:lvl w:ilvl="8" w:tplc="04070005" w:tentative="1">
+      <w:start w:val="1"/>
+      <w:numFmt w:val="bullet"/>
+      <w:lvlText w:val=""/>
+      <w:lvlJc w:val="left"/>
+      <w:pPr>
+        <w:ind w:left="6480" w:hanging="360"/>
+      </w:pPr>
+      <w:rPr>
+        <w:rFonts w:ascii="Wingdings" w:hAnsi="Wingdings" w:hint="default"/>
+      </w:rPr>
+    </w:lvl>
+  </w:abstractNum>
+  <w:abstractNum w:abstractNumId="7" w15:restartNumberingAfterBreak="0">
     <w:nsid w:val="35443523"/>
     <w:multiLevelType w:val="hybridMultilevel"/>
     <w:tmpl w:val="455ADCFE"/>
@@ -4236,7 +4023,7 @@
       </w:rPr>
     </w:lvl>
   </w:abstractNum>
-  <w:abstractNum w:abstractNumId="7">
+  <w:abstractNum w:abstractNumId="8" w15:restartNumberingAfterBreak="0">
     <w:nsid w:val="36284F50"/>
     <w:multiLevelType w:val="hybridMultilevel"/>
     <w:tmpl w:val="FB82564E"/>
@@ -4349,7 +4136,7 @@
       </w:rPr>
     </w:lvl>
   </w:abstractNum>
-  <w:abstractNum w:abstractNumId="8">
+  <w:abstractNum w:abstractNumId="9" w15:restartNumberingAfterBreak="0">
     <w:nsid w:val="3757554D"/>
     <w:multiLevelType w:val="hybridMultilevel"/>
     <w:tmpl w:val="E9F634F8"/>
@@ -4437,7 +4224,7 @@
       </w:pPr>
     </w:lvl>
   </w:abstractNum>
-  <w:abstractNum w:abstractNumId="9">
+  <w:abstractNum w:abstractNumId="10" w15:restartNumberingAfterBreak="0">
     <w:nsid w:val="3F9E5DB8"/>
     <w:multiLevelType w:val="hybridMultilevel"/>
     <w:tmpl w:val="3E441A5A"/>
@@ -4550,7 +4337,7 @@
       </w:rPr>
     </w:lvl>
   </w:abstractNum>
-  <w:abstractNum w:abstractNumId="10">
+  <w:abstractNum w:abstractNumId="11" w15:restartNumberingAfterBreak="0">
     <w:nsid w:val="624B1228"/>
     <w:multiLevelType w:val="hybridMultilevel"/>
     <w:tmpl w:val="34424158"/>
@@ -4639,7 +4426,7 @@
       </w:pPr>
     </w:lvl>
   </w:abstractNum>
-  <w:abstractNum w:abstractNumId="11">
+  <w:abstractNum w:abstractNumId="12" w15:restartNumberingAfterBreak="0">
     <w:nsid w:val="631D2DE0"/>
     <w:multiLevelType w:val="hybridMultilevel"/>
     <w:tmpl w:val="7270CB8A"/>
@@ -4752,7 +4539,7 @@
       </w:rPr>
     </w:lvl>
   </w:abstractNum>
-  <w:abstractNum w:abstractNumId="12">
+  <w:abstractNum w:abstractNumId="13" w15:restartNumberingAfterBreak="0">
     <w:nsid w:val="69CC0E83"/>
     <w:multiLevelType w:val="hybridMultilevel"/>
     <w:tmpl w:val="19C29D32"/>
@@ -4864,7 +4651,7 @@
       </w:rPr>
     </w:lvl>
   </w:abstractNum>
-  <w:abstractNum w:abstractNumId="13">
+  <w:abstractNum w:abstractNumId="14" w15:restartNumberingAfterBreak="0">
     <w:nsid w:val="69D84053"/>
     <w:multiLevelType w:val="hybridMultilevel"/>
     <w:tmpl w:val="279ABE7E"/>
@@ -4952,7 +4739,7 @@
       </w:pPr>
     </w:lvl>
   </w:abstractNum>
-  <w:abstractNum w:abstractNumId="14">
+  <w:abstractNum w:abstractNumId="15" w15:restartNumberingAfterBreak="0">
     <w:nsid w:val="6BFB4D73"/>
     <w:multiLevelType w:val="hybridMultilevel"/>
     <w:tmpl w:val="8D1AABEC"/>
@@ -5040,7 +4827,7 @@
       </w:pPr>
     </w:lvl>
   </w:abstractNum>
-  <w:abstractNum w:abstractNumId="15">
+  <w:abstractNum w:abstractNumId="16" w15:restartNumberingAfterBreak="0">
     <w:nsid w:val="6CE30705"/>
     <w:multiLevelType w:val="hybridMultilevel"/>
     <w:tmpl w:val="31E692B6"/>
@@ -5129,7 +4916,7 @@
       </w:pPr>
     </w:lvl>
   </w:abstractNum>
-  <w:abstractNum w:abstractNumId="16">
+  <w:abstractNum w:abstractNumId="17" w15:restartNumberingAfterBreak="0">
     <w:nsid w:val="73141218"/>
     <w:multiLevelType w:val="hybridMultilevel"/>
     <w:tmpl w:val="BCD021F6"/>
@@ -5242,7 +5029,7 @@
       </w:rPr>
     </w:lvl>
   </w:abstractNum>
-  <w:abstractNum w:abstractNumId="17">
+  <w:abstractNum w:abstractNumId="18" w15:restartNumberingAfterBreak="0">
     <w:nsid w:val="74CB4ED4"/>
     <w:multiLevelType w:val="hybridMultilevel"/>
     <w:tmpl w:val="B164F322"/>
@@ -5331,7 +5118,7 @@
       </w:pPr>
     </w:lvl>
   </w:abstractNum>
-  <w:abstractNum w:abstractNumId="18">
+  <w:abstractNum w:abstractNumId="19" w15:restartNumberingAfterBreak="0">
     <w:nsid w:val="79CD7EB3"/>
     <w:multiLevelType w:val="multilevel"/>
     <w:tmpl w:val="4BECEA26"/>
@@ -5426,7 +5213,7 @@
       </w:pPr>
     </w:lvl>
   </w:abstractNum>
-  <w:abstractNum w:abstractNumId="19">
+  <w:abstractNum w:abstractNumId="20" w15:restartNumberingAfterBreak="0">
     <w:nsid w:val="7AF96C27"/>
     <w:multiLevelType w:val="hybridMultilevel"/>
     <w:tmpl w:val="E5F80CD6"/>
@@ -5515,64 +5302,67 @@
     </w:lvl>
   </w:abstractNum>
   <w:num w:numId="1">
-    <w:abstractNumId w:val="11"/>
+    <w:abstractNumId w:val="12"/>
   </w:num>
   <w:num w:numId="2">
-    <w:abstractNumId w:val="12"/>
+    <w:abstractNumId w:val="13"/>
   </w:num>
   <w:num w:numId="3">
     <w:abstractNumId w:val="2"/>
   </w:num>
   <w:num w:numId="4">
-    <w:abstractNumId w:val="7"/>
+    <w:abstractNumId w:val="8"/>
   </w:num>
   <w:num w:numId="5">
     <w:abstractNumId w:val="1"/>
   </w:num>
   <w:num w:numId="6">
-    <w:abstractNumId w:val="16"/>
+    <w:abstractNumId w:val="17"/>
   </w:num>
   <w:num w:numId="7">
     <w:abstractNumId w:val="0"/>
   </w:num>
   <w:num w:numId="8">
-    <w:abstractNumId w:val="15"/>
+    <w:abstractNumId w:val="16"/>
   </w:num>
   <w:num w:numId="9">
-    <w:abstractNumId w:val="10"/>
+    <w:abstractNumId w:val="11"/>
   </w:num>
   <w:num w:numId="10">
     <w:abstractNumId w:val="5"/>
   </w:num>
   <w:num w:numId="11">
+    <w:abstractNumId w:val="15"/>
+  </w:num>
+  <w:num w:numId="12">
+    <w:abstractNumId w:val="20"/>
+  </w:num>
+  <w:num w:numId="13">
     <w:abstractNumId w:val="14"/>
   </w:num>
-  <w:num w:numId="12">
+  <w:num w:numId="14">
+    <w:abstractNumId w:val="9"/>
+  </w:num>
+  <w:num w:numId="15">
     <w:abstractNumId w:val="19"/>
   </w:num>
-  <w:num w:numId="13">
-    <w:abstractNumId w:val="13"/>
-  </w:num>
-  <w:num w:numId="14">
-    <w:abstractNumId w:val="8"/>
-  </w:num>
-  <w:num w:numId="15">
-    <w:abstractNumId w:val="18"/>
-  </w:num>
   <w:num w:numId="16">
-    <w:abstractNumId w:val="9"/>
+    <w:abstractNumId w:val="10"/>
   </w:num>
   <w:num w:numId="17">
     <w:abstractNumId w:val="3"/>
   </w:num>
   <w:num w:numId="18">
-    <w:abstractNumId w:val="6"/>
+    <w:abstractNumId w:val="7"/>
   </w:num>
   <w:num w:numId="19">
-    <w:abstractNumId w:val="17"/>
+    <w:abstractNumId w:val="18"/>
   </w:num>
   <w:num w:numId="20">
     <w:abstractNumId w:val="4"/>
+  </w:num>
+  <w:num w:numId="21">
+    <w:abstractNumId w:val="6"/>
   </w:num>
   <w:numIdMacAtCleanup w:val="7"/>
 </w:numbering>
@@ -6685,7 +6475,6 @@
       <w:spacing w:after="0" w:line="240" w:lineRule="auto"/>
     </w:pPr>
     <w:tblPr>
-      <w:tblInd w:w="0" w:type="dxa"/>
       <w:tblBorders>
         <w:top w:val="single" w:sz="4" w:space="0" w:color="auto"/>
         <w:left w:val="single" w:sz="4" w:space="0" w:color="auto"/>
@@ -6694,12 +6483,6 @@
         <w:insideH w:val="single" w:sz="4" w:space="0" w:color="auto"/>
         <w:insideV w:val="single" w:sz="4" w:space="0" w:color="auto"/>
       </w:tblBorders>
-      <w:tblCellMar>
-        <w:top w:w="0" w:type="dxa"/>
-        <w:left w:w="108" w:type="dxa"/>
-        <w:bottom w:w="0" w:type="dxa"/>
-        <w:right w:w="108" w:type="dxa"/>
-      </w:tblCellMar>
     </w:tblPr>
   </w:style>
   <w:style w:type="table" w:styleId="MittleresRaster2">
@@ -6717,7 +6500,6 @@
     <w:tblPr>
       <w:tblStyleRowBandSize w:val="1"/>
       <w:tblStyleColBandSize w:val="1"/>
-      <w:tblInd w:w="0" w:type="dxa"/>
       <w:tblBorders>
         <w:top w:val="single" w:sz="8" w:space="0" w:color="000000" w:themeColor="text1"/>
         <w:left w:val="single" w:sz="8" w:space="0" w:color="000000" w:themeColor="text1"/>
@@ -6726,12 +6508,6 @@
         <w:insideH w:val="single" w:sz="8" w:space="0" w:color="000000" w:themeColor="text1"/>
         <w:insideV w:val="single" w:sz="8" w:space="0" w:color="000000" w:themeColor="text1"/>
       </w:tblBorders>
-      <w:tblCellMar>
-        <w:top w:w="0" w:type="dxa"/>
-        <w:left w:w="108" w:type="dxa"/>
-        <w:bottom w:w="0" w:type="dxa"/>
-        <w:right w:w="108" w:type="dxa"/>
-      </w:tblCellMar>
     </w:tblPr>
     <w:tcPr>
       <w:shd w:val="clear" w:color="auto" w:fill="C0C0C0" w:themeFill="text1" w:themeFillTint="3F"/>
@@ -6841,17 +6617,10 @@
     <w:tblPr>
       <w:tblStyleRowBandSize w:val="1"/>
       <w:tblStyleColBandSize w:val="1"/>
-      <w:tblInd w:w="0" w:type="dxa"/>
       <w:tblBorders>
         <w:top w:val="single" w:sz="8" w:space="0" w:color="000000" w:themeColor="text1"/>
         <w:bottom w:val="single" w:sz="8" w:space="0" w:color="000000" w:themeColor="text1"/>
       </w:tblBorders>
-      <w:tblCellMar>
-        <w:top w:w="0" w:type="dxa"/>
-        <w:left w:w="108" w:type="dxa"/>
-        <w:bottom w:w="0" w:type="dxa"/>
-        <w:right w:w="108" w:type="dxa"/>
-      </w:tblCellMar>
     </w:tblPr>
     <w:tblStylePr w:type="firstRow">
       <w:pPr>
@@ -6941,19 +6710,12 @@
     <w:tblPr>
       <w:tblStyleRowBandSize w:val="1"/>
       <w:tblStyleColBandSize w:val="1"/>
-      <w:tblInd w:w="0" w:type="dxa"/>
       <w:tblBorders>
         <w:top w:val="single" w:sz="8" w:space="0" w:color="000000" w:themeColor="text1"/>
         <w:left w:val="single" w:sz="8" w:space="0" w:color="000000" w:themeColor="text1"/>
         <w:bottom w:val="single" w:sz="8" w:space="0" w:color="000000" w:themeColor="text1"/>
         <w:right w:val="single" w:sz="8" w:space="0" w:color="000000" w:themeColor="text1"/>
       </w:tblBorders>
-      <w:tblCellMar>
-        <w:top w:w="0" w:type="dxa"/>
-        <w:left w:w="108" w:type="dxa"/>
-        <w:bottom w:w="0" w:type="dxa"/>
-        <w:right w:w="108" w:type="dxa"/>
-      </w:tblCellMar>
     </w:tblPr>
     <w:tblStylePr w:type="firstRow">
       <w:pPr>
@@ -7036,17 +6798,10 @@
     <w:tblPr>
       <w:tblStyleRowBandSize w:val="1"/>
       <w:tblStyleColBandSize w:val="1"/>
-      <w:tblInd w:w="0" w:type="dxa"/>
       <w:tblBorders>
         <w:top w:val="single" w:sz="8" w:space="0" w:color="000000" w:themeColor="text1"/>
         <w:bottom w:val="single" w:sz="8" w:space="0" w:color="000000" w:themeColor="text1"/>
       </w:tblBorders>
-      <w:tblCellMar>
-        <w:top w:w="0" w:type="dxa"/>
-        <w:left w:w="108" w:type="dxa"/>
-        <w:bottom w:w="0" w:type="dxa"/>
-        <w:right w:w="108" w:type="dxa"/>
-      </w:tblCellMar>
     </w:tblPr>
     <w:tblStylePr w:type="firstRow">
       <w:rPr>
@@ -7424,7 +7179,7 @@
 </file>
 
 <file path=customXml/itemProps1.xml><?xml version="1.0" encoding="utf-8"?>
-<ds:datastoreItem xmlns:ds="http://schemas.openxmlformats.org/officeDocument/2006/customXml" ds:itemID="{1E0DFC68-4256-4366-A8E8-1FADBADE72EF}">
+<ds:datastoreItem xmlns:ds="http://schemas.openxmlformats.org/officeDocument/2006/customXml" ds:itemID="{DFF33568-1A13-48E5-A230-B9CDDE199123}">
   <ds:schemaRefs>
     <ds:schemaRef ds:uri="http://schemas.openxmlformats.org/officeDocument/2006/bibliography"/>
   </ds:schemaRefs>

</xml_diff>